<commit_message>
Sprint 1 Planning written.
</commit_message>
<xml_diff>
--- a/docs/Sprint Planning/Sprint 1 Planning.docx
+++ b/docs/Sprint Planning/Sprint 1 Planning.docx
@@ -270,12 +270,7 @@
           <w:ilvl w:val="0"/>
           <w:numId w:val="1"/>
         </w:numPr>
-        <w:rPr>
-          <w:rFonts w:ascii="Arial" w:hAnsi="Arial" w:cs="Arial"/>
-          <w:color w:val="4472C4" w:themeColor="accent1"/>
-          <w:sz w:val="24"/>
-          <w:szCs w:val="24"/>
-        </w:rPr>
+        <w:rPr/>
       </w:pPr>
       <w:r>
         <w:rPr>
@@ -290,39 +285,30 @@
     <w:p>
       <w:pPr>
         <w:pStyle w:val="Normal"/>
+        <w:tabs>
+          <w:tab w:val="clear" w:pos="720"/>
+          <w:tab w:val="left" w:pos="9120" w:leader="none"/>
+        </w:tabs>
         <w:ind w:left="720" w:hanging="0"/>
         <w:rPr/>
       </w:pPr>
       <w:r>
         <w:rPr>
           <w:rFonts w:cs="Arial" w:ascii="Arial" w:hAnsi="Arial"/>
-          <w:i/>
-          <w:sz w:val="24"/>
-          <w:szCs w:val="24"/>
-          <w:highlight w:val="yellow"/>
-        </w:rPr>
-        <w:t>What is the aim that you are trying to achieve by running this sprint?</w:t>
-      </w:r>
-    </w:p>
-    <w:p>
-      <w:pPr>
-        <w:pStyle w:val="Normal"/>
-        <w:ind w:left="720" w:hanging="0"/>
-        <w:rPr>
-          <w:rFonts w:ascii="Arial" w:hAnsi="Arial" w:cs="Arial"/>
-          <w:i/>
-          <w:i/>
-          <w:sz w:val="24"/>
-          <w:szCs w:val="24"/>
-        </w:rPr>
-      </w:pPr>
-      <w:r>
-        <w:rPr>
-          <w:rFonts w:cs="Arial" w:ascii="Arial" w:hAnsi="Arial"/>
-          <w:i/>
-          <w:sz w:val="24"/>
-          <w:szCs w:val="24"/>
-        </w:rPr>
+          <w:i w:val="false"/>
+          <w:iCs w:val="false"/>
+          <w:color w:val="000000"/>
+          <w:sz w:val="24"/>
+          <w:szCs w:val="24"/>
+        </w:rPr>
+        <w:t>a) Setup access authentication based on user logged in.</w:t>
+        <w:br/>
+        <w:t>b) Add approval status to bookings (Approved or Denied).</w:t>
+        <w:br/>
+        <w:t>c) Implement FrontEnd dashboard to access website features with.</w:t>
+        <w:br/>
+        <w:t>d) Retrieve specific bookings based on input.</w:t>
+        <w:br/>
       </w:r>
     </w:p>
     <w:p>
@@ -414,12 +400,7 @@
           <w:ilvl w:val="0"/>
           <w:numId w:val="1"/>
         </w:numPr>
-        <w:rPr>
-          <w:rFonts w:ascii="Arial" w:hAnsi="Arial" w:cs="Arial"/>
-          <w:color w:val="4472C4" w:themeColor="accent1"/>
-          <w:sz w:val="24"/>
-          <w:szCs w:val="24"/>
-        </w:rPr>
+        <w:rPr/>
       </w:pPr>
       <w:r>
         <w:rPr>
@@ -437,22 +418,22 @@
         <w:ind w:left="720" w:hanging="0"/>
         <w:rPr>
           <w:rFonts w:ascii="Arial" w:hAnsi="Arial" w:cs="Arial"/>
-          <w:i/>
-          <w:i/>
-          <w:sz w:val="24"/>
-          <w:szCs w:val="24"/>
-          <w:highlight w:val="yellow"/>
-        </w:rPr>
-      </w:pPr>
-      <w:r>
-        <w:rPr>
-          <w:rFonts w:cs="Arial" w:ascii="Arial" w:hAnsi="Arial"/>
-          <w:i/>
-          <w:sz w:val="24"/>
-          <w:szCs w:val="24"/>
-          <w:highlight w:val="yellow"/>
-        </w:rPr>
-        <w:t xml:space="preserve">Which items of the product backlog will be committed to sprint backlog and why? </w:t>
+          <w:i w:val="false"/>
+          <w:i w:val="false"/>
+          <w:iCs w:val="false"/>
+          <w:sz w:val="24"/>
+          <w:szCs w:val="24"/>
+        </w:rPr>
+      </w:pPr>
+      <w:r>
+        <w:rPr>
+          <w:rFonts w:cs="Arial" w:ascii="Arial" w:hAnsi="Arial"/>
+          <w:i w:val="false"/>
+          <w:iCs w:val="false"/>
+          <w:sz w:val="24"/>
+          <w:szCs w:val="24"/>
+        </w:rPr>
+        <w:t>Many of the backlog items assigned to Sprint 1 will focus on interacting with booking data and creating the basic Frontend. By the end of this Sprint, we plan on adding Backend support for making and deleting bookings, as well as retrieving specific booking data based on what type of user is logged in.</w:t>
       </w:r>
     </w:p>
     <w:p>
@@ -461,42 +442,22 @@
         <w:ind w:left="720" w:hanging="0"/>
         <w:rPr>
           <w:rFonts w:ascii="Arial" w:hAnsi="Arial" w:cs="Arial"/>
-          <w:i/>
-          <w:i/>
-          <w:sz w:val="24"/>
-          <w:szCs w:val="24"/>
-        </w:rPr>
-      </w:pPr>
-      <w:r>
-        <w:rPr>
-          <w:rFonts w:cs="Arial" w:ascii="Arial" w:hAnsi="Arial"/>
-          <w:i/>
-          <w:sz w:val="24"/>
-          <w:szCs w:val="24"/>
-          <w:highlight w:val="yellow"/>
-        </w:rPr>
-        <w:t>What will the potentially shippable product look like in the end? What features will it have in its working form?</w:t>
-      </w:r>
-    </w:p>
-    <w:p>
-      <w:pPr>
-        <w:pStyle w:val="Normal"/>
-        <w:ind w:left="720" w:hanging="0"/>
-        <w:rPr>
-          <w:rFonts w:ascii="Arial" w:hAnsi="Arial" w:cs="Arial"/>
-          <w:i/>
-          <w:i/>
-          <w:sz w:val="24"/>
-          <w:szCs w:val="24"/>
-        </w:rPr>
-      </w:pPr>
-      <w:r>
-        <w:rPr>
-          <w:rFonts w:cs="Arial" w:ascii="Arial" w:hAnsi="Arial"/>
-          <w:i/>
-          <w:sz w:val="24"/>
-          <w:szCs w:val="24"/>
-        </w:rPr>
+          <w:i w:val="false"/>
+          <w:i w:val="false"/>
+          <w:iCs w:val="false"/>
+          <w:sz w:val="24"/>
+          <w:szCs w:val="24"/>
+        </w:rPr>
+      </w:pPr>
+      <w:r>
+        <w:rPr>
+          <w:rFonts w:cs="Arial" w:ascii="Arial" w:hAnsi="Arial"/>
+          <w:i w:val="false"/>
+          <w:iCs w:val="false"/>
+          <w:sz w:val="24"/>
+          <w:szCs w:val="24"/>
+        </w:rPr>
+        <w:t>On the Frontend, a custom login screen will transport authenticated users to our websites dashboard. A different dashboard will be displayed depending on whether an admin, employee or customer is currently logged in. A booking form will be presented to customers that allows them to make new bookings.</w:t>
       </w:r>
     </w:p>
     <w:p>
@@ -506,97 +467,39 @@
           <w:ilvl w:val="0"/>
           <w:numId w:val="1"/>
         </w:numPr>
+        <w:rPr/>
+      </w:pPr>
+      <w:r>
+        <w:rPr>
+          <w:rFonts w:cs="Arial" w:ascii="Arial" w:hAnsi="Arial"/>
+          <w:color w:val="4472C4" w:themeColor="accent1"/>
+          <w:sz w:val="24"/>
+          <w:szCs w:val="24"/>
+        </w:rPr>
+        <w:t>Estimation in story points</w:t>
+      </w:r>
+    </w:p>
+    <w:p>
+      <w:pPr>
+        <w:pStyle w:val="Normal"/>
+        <w:spacing w:before="0" w:after="160"/>
+        <w:ind w:left="720" w:hanging="0"/>
         <w:rPr>
           <w:rFonts w:ascii="Arial" w:hAnsi="Arial" w:cs="Arial"/>
-          <w:color w:val="4472C4" w:themeColor="accent1"/>
-          <w:sz w:val="24"/>
-          <w:szCs w:val="24"/>
-        </w:rPr>
-      </w:pPr>
-      <w:r>
-        <w:rPr>
-          <w:rFonts w:cs="Arial" w:ascii="Arial" w:hAnsi="Arial"/>
-          <w:color w:val="4472C4" w:themeColor="accent1"/>
-          <w:sz w:val="24"/>
-          <w:szCs w:val="24"/>
-        </w:rPr>
-        <w:t>Estimation in story points</w:t>
-      </w:r>
-    </w:p>
-    <w:p>
-      <w:pPr>
-        <w:pStyle w:val="Normal"/>
-        <w:ind w:left="720" w:hanging="0"/>
-        <w:rPr>
-          <w:rFonts w:ascii="Arial" w:hAnsi="Arial" w:cs="Arial"/>
-          <w:i/>
-          <w:i/>
-          <w:sz w:val="24"/>
-          <w:szCs w:val="24"/>
-        </w:rPr>
-      </w:pPr>
-      <w:r>
-        <w:rPr>
-          <w:rFonts w:cs="Arial" w:ascii="Arial" w:hAnsi="Arial"/>
-          <w:i/>
           <w:sz w:val="24"/>
           <w:szCs w:val="24"/>
           <w:highlight w:val="yellow"/>
         </w:rPr>
-        <w:t>Team to estimate story points for each of the items. Provide some sort of justification.</w:t>
-      </w:r>
-    </w:p>
-    <w:p>
-      <w:pPr>
-        <w:pStyle w:val="Normal"/>
-        <w:rPr>
-          <w:rFonts w:ascii="Arial" w:hAnsi="Arial" w:cs="Arial"/>
-          <w:sz w:val="24"/>
-          <w:szCs w:val="24"/>
-        </w:rPr>
-      </w:pPr>
-      <w:r>
-        <w:rPr>
-          <w:rFonts w:cs="Arial" w:ascii="Arial" w:hAnsi="Arial"/>
-          <w:sz w:val="24"/>
-          <w:szCs w:val="24"/>
-        </w:rPr>
-      </w:r>
-    </w:p>
-    <w:p>
-      <w:pPr>
-        <w:pStyle w:val="Normal"/>
-        <w:rPr>
-          <w:rFonts w:ascii="Arial" w:hAnsi="Arial" w:cs="Arial"/>
-          <w:sz w:val="24"/>
-          <w:szCs w:val="24"/>
-        </w:rPr>
-      </w:pPr>
-      <w:r>
-        <w:rPr>
-          <w:rFonts w:cs="Arial" w:ascii="Arial" w:hAnsi="Arial"/>
-          <w:sz w:val="24"/>
-          <w:szCs w:val="24"/>
-        </w:rPr>
-      </w:r>
-    </w:p>
-    <w:p>
-      <w:pPr>
-        <w:pStyle w:val="Normal"/>
-        <w:widowControl/>
-        <w:bidi w:val="0"/>
-        <w:spacing w:lineRule="auto" w:line="259" w:before="0" w:after="160"/>
-        <w:jc w:val="left"/>
-        <w:rPr/>
-      </w:pPr>
-      <w:r>
-        <w:rPr>
-          <w:rFonts w:cs="Arial" w:ascii="Arial" w:hAnsi="Arial"/>
-          <w:sz w:val="24"/>
-          <w:szCs w:val="24"/>
-          <w:highlight w:val="yellow"/>
-        </w:rPr>
-        <w:t>Do not write more than 2 pages for each of the sprint. Replace the  the highlighted yellow hints by your text.</w:t>
+      </w:pPr>
+      <w:r>
+        <w:rPr>
+          <w:rFonts w:cs="Arial" w:ascii="Arial" w:hAnsi="Arial"/>
+          <w:sz w:val="24"/>
+          <w:szCs w:val="24"/>
+        </w:rPr>
+        <w:t xml:space="preserve">We estimate that each functionality added to the Backend will equate to 2-3 story points each. Not only would we need to create desired functionality and perform error checking, but also authorise certain user types to only use specific functionality. </w:t>
+        <w:br/>
+        <w:t>Frontend tasks will more likely fall under 3-5 story points, as designing and implementing a visually understandable &amp; effective UI takes time.</w:t>
       </w:r>
     </w:p>
     <w:sectPr>
@@ -804,7 +707,6 @@
     <w:rPrDefault>
       <w:rPr>
         <w:rFonts w:ascii="Calibri" w:hAnsi="Calibri" w:eastAsia="Calibri" w:cs="" w:asciiTheme="minorHAnsi" w:cstheme="minorBidi" w:eastAsiaTheme="minorHAnsi" w:hAnsiTheme="minorHAnsi"/>
-        <w:sz w:val="22"/>
         <w:szCs w:val="22"/>
         <w:lang w:val="en-AU" w:eastAsia="en-US" w:bidi="ar-SA"/>
       </w:rPr>

</xml_diff>